<commit_message>
Update product images [1/18/2026]
</commit_message>
<xml_diff>
--- a/Project-Document.docx
+++ b/Project-Document.docx
@@ -1202,8 +1202,6 @@
         </w:rPr>
         <w:br w:type="page"/>
       </w:r>
-      <w:bookmarkStart w:id="0" w:name="_GoBack"/>
-      <w:bookmarkEnd w:id="0"/>
     </w:p>
     <w:sdt>
       <w:sdtPr>
@@ -6009,7 +6007,7 @@
           <w:szCs w:val="28"/>
         </w:rPr>
       </w:pPr>
-      <w:bookmarkStart w:id="1" w:name="_Toc218730896"/>
+      <w:bookmarkStart w:id="0" w:name="_Toc218730896"/>
       <w:r>
         <w:rPr>
           <w:b/>
@@ -6050,7 +6048,7 @@
         <w:lastRenderedPageBreak/>
         <w:t>TỎNG QUAN DỰ ÁN</w:t>
       </w:r>
-      <w:bookmarkEnd w:id="1"/>
+      <w:bookmarkEnd w:id="0"/>
     </w:p>
     <w:p>
       <w:pPr>
@@ -6159,7 +6157,7 @@
           <w:szCs w:val="28"/>
         </w:rPr>
       </w:pPr>
-      <w:bookmarkStart w:id="2" w:name="_Toc218730898"/>
+      <w:bookmarkStart w:id="1" w:name="_Toc218730898"/>
       <w:r>
         <w:rPr>
           <w:b/>
@@ -6169,7 +6167,7 @@
         </w:rPr>
         <w:t>Loại hình kinh doanh</w:t>
       </w:r>
-      <w:bookmarkEnd w:id="2"/>
+      <w:bookmarkEnd w:id="1"/>
     </w:p>
     <w:p>
       <w:pPr>
@@ -6226,7 +6224,7 @@
           <w:szCs w:val="28"/>
         </w:rPr>
       </w:pPr>
-      <w:bookmarkStart w:id="3" w:name="_Toc218730899"/>
+      <w:bookmarkStart w:id="2" w:name="_Toc218730899"/>
       <w:r>
         <w:rPr>
           <w:b/>
@@ -6236,7 +6234,7 @@
         </w:rPr>
         <w:t>Mục tiêu dự án</w:t>
       </w:r>
-      <w:bookmarkEnd w:id="3"/>
+      <w:bookmarkEnd w:id="2"/>
     </w:p>
     <w:p>
       <w:pPr>
@@ -6309,7 +6307,7 @@
           <w:szCs w:val="28"/>
         </w:rPr>
       </w:pPr>
-      <w:bookmarkStart w:id="4" w:name="_Toc218730900"/>
+      <w:bookmarkStart w:id="3" w:name="_Toc218730900"/>
       <w:r>
         <w:rPr>
           <w:b/>
@@ -6320,7 +6318,7 @@
         </w:rPr>
         <w:t>Thành viên thực hiện và phân công nhiệm vụ</w:t>
       </w:r>
-      <w:bookmarkEnd w:id="4"/>
+      <w:bookmarkEnd w:id="3"/>
     </w:p>
     <w:p>
       <w:pPr>
@@ -6486,7 +6484,7 @@
           <w:szCs w:val="28"/>
         </w:rPr>
       </w:pPr>
-      <w:bookmarkStart w:id="5" w:name="_Toc218730901"/>
+      <w:bookmarkStart w:id="4" w:name="_Toc218730901"/>
       <w:r>
         <w:rPr>
           <w:b/>
@@ -6517,7 +6515,7 @@
         </w:rPr>
         <w:t xml:space="preserve"> LƯỢC THƯƠNG HIỆU</w:t>
       </w:r>
-      <w:bookmarkEnd w:id="5"/>
+      <w:bookmarkEnd w:id="4"/>
     </w:p>
     <w:p>
       <w:pPr>
@@ -6538,7 +6536,7 @@
           <w:szCs w:val="28"/>
         </w:rPr>
       </w:pPr>
-      <w:bookmarkStart w:id="6" w:name="_Toc218730902"/>
+      <w:bookmarkStart w:id="5" w:name="_Toc218730902"/>
       <w:r>
         <w:rPr>
           <w:b/>
@@ -6549,7 +6547,7 @@
         </w:rPr>
         <w:t>Vấn đề và nhu cầu thị trường về thiết bị thông minh</w:t>
       </w:r>
-      <w:bookmarkEnd w:id="6"/>
+      <w:bookmarkEnd w:id="5"/>
     </w:p>
     <w:p>
       <w:pPr>
@@ -6590,7 +6588,7 @@
           <w:szCs w:val="28"/>
         </w:rPr>
       </w:pPr>
-      <w:bookmarkStart w:id="7" w:name="_Toc218730903"/>
+      <w:bookmarkStart w:id="6" w:name="_Toc218730903"/>
       <w:r>
         <w:rPr>
           <w:b/>
@@ -6601,7 +6599,7 @@
         </w:rPr>
         <w:t>Giải pháp Hệ sinh thái SynWavEco</w:t>
       </w:r>
-      <w:bookmarkEnd w:id="7"/>
+      <w:bookmarkEnd w:id="6"/>
     </w:p>
     <w:p>
       <w:pPr>
@@ -6646,7 +6644,7 @@
         </w:rPr>
         <w:t xml:space="preserve"> </w:t>
       </w:r>
-      <w:bookmarkStart w:id="8" w:name="_Toc218730904"/>
+      <w:bookmarkStart w:id="7" w:name="_Toc218730904"/>
       <w:r>
         <w:rPr>
           <w:b/>
@@ -6657,7 +6655,7 @@
         </w:rPr>
         <w:t>Ý nghĩa thương hiệu (Brand Identity)</w:t>
       </w:r>
-      <w:bookmarkEnd w:id="8"/>
+      <w:bookmarkEnd w:id="7"/>
     </w:p>
     <w:p>
       <w:pPr>
@@ -6697,7 +6695,7 @@
           <w:szCs w:val="28"/>
         </w:rPr>
       </w:pPr>
-      <w:bookmarkStart w:id="9" w:name="_Toc218730905"/>
+      <w:bookmarkStart w:id="8" w:name="_Toc218730905"/>
       <w:r>
         <w:rPr>
           <w:b/>
@@ -6706,8 +6704,8 @@
         </w:rPr>
         <w:t>Phân tích tiền tố “Syn”</w:t>
       </w:r>
-      <w:bookmarkStart w:id="10" w:name="_Toc218730906"/>
-      <w:bookmarkEnd w:id="9"/>
+      <w:bookmarkStart w:id="9" w:name="_Toc218730906"/>
+      <w:bookmarkEnd w:id="8"/>
     </w:p>
     <w:p>
       <w:pPr>
@@ -6810,7 +6808,7 @@
         </w:rPr>
         <w:t>Phân tích hậu tố “Wav”</w:t>
       </w:r>
-      <w:bookmarkEnd w:id="10"/>
+      <w:bookmarkEnd w:id="9"/>
     </w:p>
     <w:p>
       <w:pPr>
@@ -6841,7 +6839,7 @@
           <w:szCs w:val="28"/>
         </w:rPr>
       </w:pPr>
-      <w:bookmarkStart w:id="11" w:name="_Toc218730907"/>
+      <w:bookmarkStart w:id="10" w:name="_Toc218730907"/>
       <w:r>
         <w:rPr>
           <w:b/>
@@ -6852,7 +6850,7 @@
         </w:rPr>
         <w:t>Phân tích hậu tố “Eco”</w:t>
       </w:r>
-      <w:bookmarkEnd w:id="11"/>
+      <w:bookmarkEnd w:id="10"/>
     </w:p>
     <w:p>
       <w:pPr>
@@ -6893,7 +6891,7 @@
           <w:szCs w:val="28"/>
         </w:rPr>
       </w:pPr>
-      <w:bookmarkStart w:id="12" w:name="_Toc218730908"/>
+      <w:bookmarkStart w:id="11" w:name="_Toc218730908"/>
       <w:r>
         <w:rPr>
           <w:b/>
@@ -6904,7 +6902,7 @@
         </w:rPr>
         <w:t>Tuyên ngôn giá trị (Slogan): “Beyond Connectivity: Elevating Smart-Life Experiences and Intergrity”</w:t>
       </w:r>
-      <w:bookmarkEnd w:id="12"/>
+      <w:bookmarkEnd w:id="11"/>
     </w:p>
     <w:p>
       <w:pPr>
@@ -6974,7 +6972,7 @@
           <w:szCs w:val="28"/>
         </w:rPr>
       </w:pPr>
-      <w:bookmarkStart w:id="13" w:name="_Toc218730909"/>
+      <w:bookmarkStart w:id="12" w:name="_Toc218730909"/>
       <w:r>
         <w:rPr>
           <w:b/>
@@ -6985,7 +6983,7 @@
         </w:rPr>
         <w:t>Hệ thống nhận diện Logo và màu sắc chủ đạo</w:t>
       </w:r>
-      <w:bookmarkEnd w:id="13"/>
+      <w:bookmarkEnd w:id="12"/>
     </w:p>
     <w:p>
       <w:pPr>
@@ -7179,7 +7177,7 @@
           <w:szCs w:val="28"/>
         </w:rPr>
       </w:pPr>
-      <w:bookmarkStart w:id="14" w:name="_Toc218730910"/>
+      <w:bookmarkStart w:id="13" w:name="_Toc218730910"/>
       <w:r>
         <w:rPr>
           <w:b/>
@@ -7190,7 +7188,7 @@
         </w:rPr>
         <w:t>NGHIÊN CỨU THỊ TRƯỜNG</w:t>
       </w:r>
-      <w:bookmarkEnd w:id="14"/>
+      <w:bookmarkEnd w:id="13"/>
     </w:p>
     <w:p>
       <w:pPr>
@@ -7211,7 +7209,7 @@
           <w:szCs w:val="28"/>
         </w:rPr>
       </w:pPr>
-      <w:bookmarkStart w:id="15" w:name="_Toc218730911"/>
+      <w:bookmarkStart w:id="14" w:name="_Toc218730911"/>
       <w:r>
         <w:rPr>
           <w:b/>
@@ -7222,7 +7220,7 @@
         </w:rPr>
         <w:t>Phân tích khách hàng mục tiêu (Customer Person):</w:t>
       </w:r>
-      <w:bookmarkEnd w:id="15"/>
+      <w:bookmarkEnd w:id="14"/>
     </w:p>
     <w:p>
       <w:pPr>
@@ -7274,7 +7272,7 @@
         </w:rPr>
         <w:t xml:space="preserve"> </w:t>
       </w:r>
-      <w:bookmarkStart w:id="16" w:name="_Toc218730912"/>
+      <w:bookmarkStart w:id="15" w:name="_Toc218730912"/>
       <w:r>
         <w:rPr>
           <w:b/>
@@ -7285,7 +7283,7 @@
         </w:rPr>
         <w:t>Phân tích đối thủ cạnh tranh</w:t>
       </w:r>
-      <w:bookmarkEnd w:id="16"/>
+      <w:bookmarkEnd w:id="15"/>
       <w:r>
         <w:rPr>
           <w:b/>
@@ -7344,7 +7342,7 @@
           <w:szCs w:val="28"/>
         </w:rPr>
       </w:pPr>
-      <w:bookmarkStart w:id="17" w:name="_Toc218730913"/>
+      <w:bookmarkStart w:id="16" w:name="_Toc218730913"/>
       <w:r>
         <w:rPr>
           <w:b/>
@@ -7355,7 +7353,7 @@
         </w:rPr>
         <w:t>Ma trận SWOT của dự án SynWavEco</w:t>
       </w:r>
-      <w:bookmarkEnd w:id="17"/>
+      <w:bookmarkEnd w:id="16"/>
     </w:p>
     <w:p>
       <w:pPr>
@@ -7375,7 +7373,7 @@
           <w:szCs w:val="28"/>
         </w:rPr>
       </w:pPr>
-      <w:bookmarkStart w:id="18" w:name="_Toc218730914"/>
+      <w:bookmarkStart w:id="17" w:name="_Toc218730914"/>
       <w:r>
         <w:rPr>
           <w:b/>
@@ -7386,7 +7384,7 @@
         </w:rPr>
         <w:t>MÔ HÌNH KINH DOANH CANVAS (BMC)</w:t>
       </w:r>
-      <w:bookmarkEnd w:id="18"/>
+      <w:bookmarkEnd w:id="17"/>
     </w:p>
     <w:p>
       <w:pPr>
@@ -7407,7 +7405,7 @@
           <w:szCs w:val="28"/>
         </w:rPr>
       </w:pPr>
-      <w:bookmarkStart w:id="19" w:name="_Toc218730915"/>
+      <w:bookmarkStart w:id="18" w:name="_Toc218730915"/>
       <w:r>
         <w:rPr>
           <w:b/>
@@ -7418,7 +7416,7 @@
         </w:rPr>
         <w:t>BMC thành tố 1</w:t>
       </w:r>
-      <w:bookmarkEnd w:id="19"/>
+      <w:bookmarkEnd w:id="18"/>
     </w:p>
     <w:p>
       <w:pPr>
@@ -7459,7 +7457,7 @@
           <w:szCs w:val="28"/>
         </w:rPr>
       </w:pPr>
-      <w:bookmarkStart w:id="20" w:name="_Toc218730916"/>
+      <w:bookmarkStart w:id="19" w:name="_Toc218730916"/>
       <w:r>
         <w:rPr>
           <w:b/>
@@ -7470,7 +7468,7 @@
         </w:rPr>
         <w:t>BMC thành tố 2</w:t>
       </w:r>
-      <w:bookmarkEnd w:id="20"/>
+      <w:bookmarkEnd w:id="19"/>
     </w:p>
     <w:p>
       <w:pPr>
@@ -7511,7 +7509,7 @@
           <w:szCs w:val="28"/>
         </w:rPr>
       </w:pPr>
-      <w:bookmarkStart w:id="21" w:name="_Toc218730917"/>
+      <w:bookmarkStart w:id="20" w:name="_Toc218730917"/>
       <w:r>
         <w:rPr>
           <w:b/>
@@ -7522,7 +7520,7 @@
         </w:rPr>
         <w:t>BMC thành tố 3</w:t>
       </w:r>
-      <w:bookmarkEnd w:id="21"/>
+      <w:bookmarkEnd w:id="20"/>
     </w:p>
     <w:p>
       <w:pPr>
@@ -7563,7 +7561,7 @@
           <w:szCs w:val="28"/>
         </w:rPr>
       </w:pPr>
-      <w:bookmarkStart w:id="22" w:name="_Toc218730918"/>
+      <w:bookmarkStart w:id="21" w:name="_Toc218730918"/>
       <w:r>
         <w:rPr>
           <w:b/>
@@ -7574,7 +7572,7 @@
         </w:rPr>
         <w:t>BMC thành tố 4</w:t>
       </w:r>
-      <w:bookmarkEnd w:id="22"/>
+      <w:bookmarkEnd w:id="21"/>
     </w:p>
     <w:p>
       <w:pPr>
@@ -7615,7 +7613,7 @@
           <w:szCs w:val="28"/>
         </w:rPr>
       </w:pPr>
-      <w:bookmarkStart w:id="23" w:name="_Toc218730919"/>
+      <w:bookmarkStart w:id="22" w:name="_Toc218730919"/>
       <w:r>
         <w:rPr>
           <w:b/>
@@ -7626,7 +7624,7 @@
         </w:rPr>
         <w:t>BMC thành tố 5</w:t>
       </w:r>
-      <w:bookmarkEnd w:id="23"/>
+      <w:bookmarkEnd w:id="22"/>
     </w:p>
     <w:p>
       <w:pPr>
@@ -7667,7 +7665,7 @@
           <w:szCs w:val="28"/>
         </w:rPr>
       </w:pPr>
-      <w:bookmarkStart w:id="24" w:name="_Toc218730920"/>
+      <w:bookmarkStart w:id="23" w:name="_Toc218730920"/>
       <w:r>
         <w:rPr>
           <w:b/>
@@ -7678,7 +7676,7 @@
         </w:rPr>
         <w:t>BMC thành tố 6</w:t>
       </w:r>
-      <w:bookmarkEnd w:id="24"/>
+      <w:bookmarkEnd w:id="23"/>
     </w:p>
     <w:p>
       <w:pPr>
@@ -7719,7 +7717,7 @@
           <w:szCs w:val="28"/>
         </w:rPr>
       </w:pPr>
-      <w:bookmarkStart w:id="25" w:name="_Toc218730921"/>
+      <w:bookmarkStart w:id="24" w:name="_Toc218730921"/>
       <w:r>
         <w:rPr>
           <w:b/>
@@ -7730,7 +7728,7 @@
         </w:rPr>
         <w:t>BMC thành tố 7</w:t>
       </w:r>
-      <w:bookmarkEnd w:id="25"/>
+      <w:bookmarkEnd w:id="24"/>
     </w:p>
     <w:p>
       <w:pPr>
@@ -7771,7 +7769,7 @@
           <w:szCs w:val="28"/>
         </w:rPr>
       </w:pPr>
-      <w:bookmarkStart w:id="26" w:name="_Toc218730922"/>
+      <w:bookmarkStart w:id="25" w:name="_Toc218730922"/>
       <w:r>
         <w:rPr>
           <w:b/>
@@ -7782,7 +7780,7 @@
         </w:rPr>
         <w:t>BMC thành tố 8</w:t>
       </w:r>
-      <w:bookmarkEnd w:id="26"/>
+      <w:bookmarkEnd w:id="25"/>
     </w:p>
     <w:p>
       <w:pPr>
@@ -7823,7 +7821,7 @@
           <w:szCs w:val="28"/>
         </w:rPr>
       </w:pPr>
-      <w:bookmarkStart w:id="27" w:name="_Toc218730923"/>
+      <w:bookmarkStart w:id="26" w:name="_Toc218730923"/>
       <w:r>
         <w:rPr>
           <w:b/>
@@ -7834,7 +7832,7 @@
         </w:rPr>
         <w:t>BMC thành tố 9</w:t>
       </w:r>
-      <w:bookmarkEnd w:id="27"/>
+      <w:bookmarkEnd w:id="26"/>
     </w:p>
     <w:p>
       <w:pPr>
@@ -7874,7 +7872,7 @@
           <w:szCs w:val="28"/>
         </w:rPr>
       </w:pPr>
-      <w:bookmarkStart w:id="28" w:name="_Toc218730924"/>
+      <w:bookmarkStart w:id="27" w:name="_Toc218730924"/>
       <w:r>
         <w:rPr>
           <w:b/>
@@ -7886,7 +7884,7 @@
         <w:lastRenderedPageBreak/>
         <w:t>XÂY DỰNG NỀN TẢNG THƯƠNG MẠI ĐIỆN TỬ</w:t>
       </w:r>
-      <w:bookmarkEnd w:id="28"/>
+      <w:bookmarkEnd w:id="27"/>
     </w:p>
     <w:p>
       <w:pPr>
@@ -7907,7 +7905,7 @@
           <w:szCs w:val="28"/>
         </w:rPr>
       </w:pPr>
-      <w:bookmarkStart w:id="29" w:name="_Toc218730925"/>
+      <w:bookmarkStart w:id="28" w:name="_Toc218730925"/>
       <w:r>
         <w:rPr>
           <w:b/>
@@ -7918,7 +7916,7 @@
         </w:rPr>
         <w:t>Website bán hàng</w:t>
       </w:r>
-      <w:bookmarkEnd w:id="29"/>
+      <w:bookmarkEnd w:id="28"/>
     </w:p>
     <w:p>
       <w:pPr>
@@ -7959,7 +7957,7 @@
           <w:szCs w:val="28"/>
         </w:rPr>
       </w:pPr>
-      <w:bookmarkStart w:id="30" w:name="_Toc218730926"/>
+      <w:bookmarkStart w:id="29" w:name="_Toc218730926"/>
       <w:r>
         <w:rPr>
           <w:b/>
@@ -7970,7 +7968,7 @@
         </w:rPr>
         <w:t>Gian hàng trên sàn Thương mại Điện tử (Shoppee):</w:t>
       </w:r>
-      <w:bookmarkEnd w:id="30"/>
+      <w:bookmarkEnd w:id="29"/>
     </w:p>
     <w:p>
       <w:pPr>
@@ -8011,7 +8009,7 @@
           <w:szCs w:val="28"/>
         </w:rPr>
       </w:pPr>
-      <w:bookmarkStart w:id="31" w:name="_Toc218730927"/>
+      <w:bookmarkStart w:id="30" w:name="_Toc218730927"/>
       <w:r>
         <w:rPr>
           <w:b/>
@@ -8022,7 +8020,7 @@
         </w:rPr>
         <w:t>Các kênh mạng xã hội (Facebook, Tiktok, Youtube…)</w:t>
       </w:r>
-      <w:bookmarkEnd w:id="31"/>
+      <w:bookmarkEnd w:id="30"/>
     </w:p>
     <w:p>
       <w:pPr>
@@ -8062,7 +8060,7 @@
           <w:szCs w:val="28"/>
         </w:rPr>
       </w:pPr>
-      <w:bookmarkStart w:id="32" w:name="_Toc218730928"/>
+      <w:bookmarkStart w:id="31" w:name="_Toc218730928"/>
       <w:r>
         <w:rPr>
           <w:b/>
@@ -8073,7 +8071,7 @@
         </w:rPr>
         <w:t>KẾ HOẠCH MARKETING SỐ VÀ SEO</w:t>
       </w:r>
-      <w:bookmarkEnd w:id="32"/>
+      <w:bookmarkEnd w:id="31"/>
     </w:p>
     <w:p>
       <w:pPr>
@@ -8094,7 +8092,7 @@
           <w:szCs w:val="28"/>
         </w:rPr>
       </w:pPr>
-      <w:bookmarkStart w:id="33" w:name="_Toc218730929"/>
+      <w:bookmarkStart w:id="32" w:name="_Toc218730929"/>
       <w:r>
         <w:rPr>
           <w:b/>
@@ -8105,7 +8103,7 @@
         </w:rPr>
         <w:t>Chiến lược nội dung (Content Marketing)</w:t>
       </w:r>
-      <w:bookmarkEnd w:id="33"/>
+      <w:bookmarkEnd w:id="32"/>
     </w:p>
     <w:p>
       <w:pPr>
@@ -8147,7 +8145,7 @@
           <w:szCs w:val="28"/>
         </w:rPr>
       </w:pPr>
-      <w:bookmarkStart w:id="34" w:name="_Toc218730930"/>
+      <w:bookmarkStart w:id="33" w:name="_Toc218730930"/>
       <w:r>
         <w:rPr>
           <w:b/>
@@ -8158,7 +8156,7 @@
         </w:rPr>
         <w:t>Chiến lược SEO</w:t>
       </w:r>
-      <w:bookmarkEnd w:id="34"/>
+      <w:bookmarkEnd w:id="33"/>
     </w:p>
     <w:p>
       <w:pPr>
@@ -8199,7 +8197,7 @@
           <w:szCs w:val="28"/>
         </w:rPr>
       </w:pPr>
-      <w:bookmarkStart w:id="35" w:name="_Toc218730931"/>
+      <w:bookmarkStart w:id="34" w:name="_Toc218730931"/>
       <w:r>
         <w:rPr>
           <w:b/>
@@ -8210,7 +8208,7 @@
         </w:rPr>
         <w:t>Quảng cáo và truyền thông</w:t>
       </w:r>
-      <w:bookmarkEnd w:id="35"/>
+      <w:bookmarkEnd w:id="34"/>
     </w:p>
     <w:p>
       <w:pPr>
@@ -8250,7 +8248,7 @@
           <w:szCs w:val="28"/>
         </w:rPr>
       </w:pPr>
-      <w:bookmarkStart w:id="36" w:name="_Toc218730932"/>
+      <w:bookmarkStart w:id="35" w:name="_Toc218730932"/>
       <w:r>
         <w:rPr>
           <w:b/>
@@ -8261,7 +8259,7 @@
         </w:rPr>
         <w:t>KẾ HOẠCH TÀI CHÍNH VÀ NHÂN SỰ</w:t>
       </w:r>
-      <w:bookmarkEnd w:id="36"/>
+      <w:bookmarkEnd w:id="35"/>
     </w:p>
     <w:p>
       <w:pPr>
@@ -8282,7 +8280,7 @@
           <w:szCs w:val="28"/>
         </w:rPr>
       </w:pPr>
-      <w:bookmarkStart w:id="37" w:name="_Toc218730933"/>
+      <w:bookmarkStart w:id="36" w:name="_Toc218730933"/>
       <w:r>
         <w:rPr>
           <w:b/>
@@ -8293,7 +8291,7 @@
         </w:rPr>
         <w:t>Dự toán chi phí vận hành (Tên miền, hostingm Marketing)</w:t>
       </w:r>
-      <w:bookmarkEnd w:id="37"/>
+      <w:bookmarkEnd w:id="36"/>
     </w:p>
     <w:p>
       <w:pPr>
@@ -8327,7 +8325,7 @@
           <w:szCs w:val="28"/>
         </w:rPr>
       </w:pPr>
-      <w:bookmarkStart w:id="38" w:name="_Toc218730934"/>
+      <w:bookmarkStart w:id="37" w:name="_Toc218730934"/>
       <w:r>
         <w:rPr>
           <w:b/>
@@ -8338,7 +8336,7 @@
         </w:rPr>
         <w:t>Dự báo doanh thu và lợi nhuận mục tiêu</w:t>
       </w:r>
-      <w:bookmarkEnd w:id="38"/>
+      <w:bookmarkEnd w:id="37"/>
     </w:p>
     <w:p>
       <w:pPr>
@@ -8379,7 +8377,7 @@
           <w:szCs w:val="28"/>
         </w:rPr>
       </w:pPr>
-      <w:bookmarkStart w:id="39" w:name="_Toc218730935"/>
+      <w:bookmarkStart w:id="38" w:name="_Toc218730935"/>
       <w:r>
         <w:rPr>
           <w:b/>
@@ -8390,7 +8388,7 @@
         </w:rPr>
         <w:t>Kế hoạch triển khai theo tuần</w:t>
       </w:r>
-      <w:bookmarkEnd w:id="39"/>
+      <w:bookmarkEnd w:id="38"/>
     </w:p>
     <w:p>
       <w:pPr>
@@ -8430,7 +8428,7 @@
           <w:szCs w:val="28"/>
         </w:rPr>
       </w:pPr>
-      <w:bookmarkStart w:id="40" w:name="_Toc218730936"/>
+      <w:bookmarkStart w:id="39" w:name="_Toc218730936"/>
       <w:r>
         <w:rPr>
           <w:b/>
@@ -8441,7 +8439,7 @@
         </w:rPr>
         <w:t>KẾT QUẢ TRIỂN KHAI VÀ ĐÁNH GIÁ</w:t>
       </w:r>
-      <w:bookmarkEnd w:id="40"/>
+      <w:bookmarkEnd w:id="39"/>
     </w:p>
     <w:p>
       <w:pPr>
@@ -8462,7 +8460,7 @@
           <w:szCs w:val="28"/>
         </w:rPr>
       </w:pPr>
-      <w:bookmarkStart w:id="41" w:name="_Toc218730937"/>
+      <w:bookmarkStart w:id="40" w:name="_Toc218730937"/>
       <w:r>
         <w:rPr>
           <w:b/>
@@ -8473,7 +8471,7 @@
         </w:rPr>
         <w:t>Chỉ số đo lường hiệu quả (Traffic website, tương tác fanpage, đơn hàng giả lập)</w:t>
       </w:r>
-      <w:bookmarkEnd w:id="41"/>
+      <w:bookmarkEnd w:id="40"/>
     </w:p>
     <w:p>
       <w:pPr>
@@ -8507,7 +8505,7 @@
           <w:szCs w:val="28"/>
         </w:rPr>
       </w:pPr>
-      <w:bookmarkStart w:id="42" w:name="_Toc218730938"/>
+      <w:bookmarkStart w:id="41" w:name="_Toc218730938"/>
       <w:r>
         <w:rPr>
           <w:b/>
@@ -8518,7 +8516,7 @@
         </w:rPr>
         <w:t>Phân tích dữ liệu người dùng (Google Analytics, Search Console)</w:t>
       </w:r>
-      <w:bookmarkEnd w:id="42"/>
+      <w:bookmarkEnd w:id="41"/>
     </w:p>
     <w:p>
       <w:pPr>
@@ -8560,7 +8558,7 @@
           <w:szCs w:val="28"/>
         </w:rPr>
       </w:pPr>
-      <w:bookmarkStart w:id="43" w:name="_Toc218730939"/>
+      <w:bookmarkStart w:id="42" w:name="_Toc218730939"/>
       <w:r>
         <w:rPr>
           <w:b/>
@@ -8571,7 +8569,7 @@
         </w:rPr>
         <w:t>Những khó khăn và giải pháp khắc phục trong quá trình thực hiện</w:t>
       </w:r>
-      <w:bookmarkEnd w:id="43"/>
+      <w:bookmarkEnd w:id="42"/>
     </w:p>
     <w:p>
       <w:pPr>
@@ -8604,7 +8602,7 @@
           <w:szCs w:val="26"/>
         </w:rPr>
       </w:pPr>
-      <w:bookmarkStart w:id="44" w:name="_Toc218730940"/>
+      <w:bookmarkStart w:id="43" w:name="_Toc218730940"/>
       <w:r>
         <w:rPr>
           <w:b/>
@@ -8615,7 +8613,7 @@
         </w:rPr>
         <w:t>KẾT LUẬN VÀ HƯỚNG PHÁT TRIỂN</w:t>
       </w:r>
-      <w:bookmarkEnd w:id="44"/>
+      <w:bookmarkEnd w:id="43"/>
     </w:p>
     <w:p>
       <w:pPr>
@@ -8636,7 +8634,7 @@
           <w:szCs w:val="28"/>
         </w:rPr>
       </w:pPr>
-      <w:bookmarkStart w:id="45" w:name="_Toc218730941"/>
+      <w:bookmarkStart w:id="44" w:name="_Toc218730941"/>
       <w:r>
         <w:rPr>
           <w:b/>
@@ -8647,7 +8645,7 @@
         </w:rPr>
         <w:t>Tổng kết kết quả đạt được so với mục tiêu ban đầu</w:t>
       </w:r>
-      <w:bookmarkEnd w:id="45"/>
+      <w:bookmarkEnd w:id="44"/>
     </w:p>
     <w:p>
       <w:pPr>
@@ -8668,7 +8666,7 @@
           <w:szCs w:val="28"/>
         </w:rPr>
       </w:pPr>
-      <w:bookmarkStart w:id="46" w:name="_Toc218730942"/>
+      <w:bookmarkStart w:id="45" w:name="_Toc218730942"/>
       <w:r>
         <w:rPr>
           <w:b/>
@@ -8679,29 +8677,31 @@
         </w:rPr>
         <w:t>Hướng phát triển trong tương lai</w:t>
       </w:r>
+      <w:bookmarkEnd w:id="45"/>
+    </w:p>
+    <w:p>
+      <w:pPr>
+        <w:spacing w:after="160"/>
+        <w:rPr>
+          <w:b/>
+          <w:bCs/>
+          <w:color w:val="000000" w:themeColor="text1"/>
+          <w:sz w:val="28"/>
+          <w:szCs w:val="28"/>
+        </w:rPr>
+      </w:pPr>
+      <w:r>
+        <w:rPr>
+          <w:b/>
+          <w:bCs/>
+          <w:color w:val="000000" w:themeColor="text1"/>
+          <w:sz w:val="28"/>
+          <w:szCs w:val="28"/>
+        </w:rPr>
+        <w:br w:type="page"/>
+      </w:r>
+      <w:bookmarkStart w:id="46" w:name="_GoBack"/>
       <w:bookmarkEnd w:id="46"/>
-    </w:p>
-    <w:p>
-      <w:pPr>
-        <w:spacing w:after="160"/>
-        <w:rPr>
-          <w:b/>
-          <w:bCs/>
-          <w:color w:val="000000" w:themeColor="text1"/>
-          <w:sz w:val="28"/>
-          <w:szCs w:val="28"/>
-        </w:rPr>
-      </w:pPr>
-      <w:r>
-        <w:rPr>
-          <w:b/>
-          <w:bCs/>
-          <w:color w:val="000000" w:themeColor="text1"/>
-          <w:sz w:val="28"/>
-          <w:szCs w:val="28"/>
-        </w:rPr>
-        <w:br w:type="page"/>
-      </w:r>
     </w:p>
     <w:p>
       <w:pPr>
@@ -8951,7 +8951,7 @@
           <w:rPr>
             <w:noProof/>
           </w:rPr>
-          <w:t>1</w:t>
+          <w:t>9</w:t>
         </w:r>
         <w:r>
           <w:rPr>
@@ -13656,7 +13656,7 @@
 </file>
 
 <file path=customXml/itemProps1.xml><?xml version="1.0" encoding="utf-8"?>
-<ds:datastoreItem xmlns:ds="http://schemas.openxmlformats.org/officeDocument/2006/customXml" ds:itemID="{2E9D619E-0175-434F-BB61-27A6B363EAAD}">
+<ds:datastoreItem xmlns:ds="http://schemas.openxmlformats.org/officeDocument/2006/customXml" ds:itemID="{27848658-8D34-43BC-A199-A0A0142E78B3}">
   <ds:schemaRefs>
     <ds:schemaRef ds:uri="http://schemas.openxmlformats.org/officeDocument/2006/bibliography"/>
   </ds:schemaRefs>

</xml_diff>